<commit_message>
A lot of things
</commit_message>
<xml_diff>
--- a/Progetto/Note.docx
+++ b/Progetto/Note.docx
@@ -10,153 +10,318 @@
           <w:szCs w:val="28"/>
         </w:rPr>
       </w:pPr>
+      <w:r>
+        <w:rPr>
+          <w:b/>
+          <w:sz w:val="28"/>
+          <w:szCs w:val="28"/>
+        </w:rPr>
+        <w:t>Documento di presentazione:</w:t>
+      </w:r>
+    </w:p>
+    <w:p>
+      <w:pPr>
+        <w:pStyle w:val="Paragrafoelenco"/>
+        <w:numPr>
+          <w:ilvl w:val="0"/>
+          <w:numId w:val="2"/>
+        </w:numPr>
+      </w:pPr>
+      <w:r>
+        <w:t xml:space="preserve">Confronto matrice </w:t>
+      </w:r>
       <w:proofErr w:type="spellStart"/>
       <w:r>
-        <w:rPr>
-          <w:b/>
-          <w:sz w:val="28"/>
-          <w:szCs w:val="28"/>
-        </w:rPr>
-        <w:t>Makefile</w:t>
+        <w:t>int</w:t>
       </w:r>
       <w:proofErr w:type="spellEnd"/>
-    </w:p>
-    <w:p>
-      <w:pPr>
-        <w:pStyle w:val="Paragrafoelenco"/>
-        <w:numPr>
-          <w:ilvl w:val="0"/>
-          <w:numId w:val="1"/>
-        </w:numPr>
-      </w:pPr>
-      <w:r>
-        <w:t>Aggiungere path</w:t>
-      </w:r>
-    </w:p>
-    <w:p>
-      <w:pPr>
-        <w:rPr>
-          <w:b/>
-          <w:sz w:val="28"/>
-          <w:szCs w:val="28"/>
-        </w:rPr>
-      </w:pPr>
-    </w:p>
-    <w:p>
-      <w:pPr>
-        <w:rPr>
-          <w:b/>
-          <w:sz w:val="28"/>
-          <w:szCs w:val="28"/>
-        </w:rPr>
-      </w:pPr>
-      <w:r>
-        <w:rPr>
-          <w:b/>
-          <w:sz w:val="28"/>
-          <w:szCs w:val="28"/>
-        </w:rPr>
-        <w:t>Generazione stanze</w:t>
-      </w:r>
-    </w:p>
-    <w:p>
-      <w:pPr>
-        <w:pStyle w:val="Paragrafoelenco"/>
-        <w:numPr>
-          <w:ilvl w:val="0"/>
-          <w:numId w:val="1"/>
-        </w:numPr>
-      </w:pPr>
-      <w:r>
-        <w:t>Collegare numero stanze e grandezza stanze (più stanze ci sono, meno saranno grandi)</w:t>
-      </w:r>
-    </w:p>
-    <w:p>
-      <w:pPr>
-        <w:pStyle w:val="Paragrafoelenco"/>
-        <w:numPr>
-          <w:ilvl w:val="0"/>
-          <w:numId w:val="1"/>
-        </w:numPr>
-      </w:pPr>
-      <w:r>
-        <w:t>Se tra due stanze non c’è un corridoio, metterci più nemici</w:t>
-      </w:r>
-    </w:p>
-    <w:p>
-      <w:pPr>
-        <w:pStyle w:val="Paragrafoelenco"/>
-        <w:numPr>
-          <w:ilvl w:val="0"/>
-          <w:numId w:val="1"/>
-        </w:numPr>
-      </w:pPr>
-      <w:r>
-        <w:t>Controllare se ci sono già caratteri dove si sta inserendo una nuova stanza</w:t>
-      </w:r>
-    </w:p>
-    <w:p>
-      <w:pPr>
-        <w:pStyle w:val="Paragrafoelenco"/>
-        <w:numPr>
-          <w:ilvl w:val="0"/>
-          <w:numId w:val="1"/>
-        </w:numPr>
-      </w:pPr>
-      <w:r>
-        <w:t xml:space="preserve">Decidere </w:t>
+      <w:r>
+        <w:t xml:space="preserve"> – matrice </w:t>
       </w:r>
       <w:proofErr w:type="spellStart"/>
       <w:r>
-        <w:t>randomicamente</w:t>
+        <w:t>bool</w:t>
       </w:r>
       <w:proofErr w:type="spellEnd"/>
       <w:r>
-        <w:t xml:space="preserve"> se due stanze sono collegate o no</w:t>
-      </w:r>
-      <w:r>
-        <w:t xml:space="preserve"> </w:t>
-      </w:r>
-    </w:p>
-    <w:p>
-      <w:pPr>
-        <w:pStyle w:val="Paragrafoelenco"/>
-        <w:numPr>
-          <w:ilvl w:val="0"/>
-          <w:numId w:val="1"/>
-        </w:numPr>
-      </w:pPr>
-      <w:r>
-        <w:t>TUTT</w:t>
-      </w:r>
-      <w:r>
-        <w:t>E le stanze devono avere un col</w:t>
-      </w:r>
-      <w:r>
-        <w:t>l</w:t>
-      </w:r>
-      <w:r>
-        <w:t>e</w:t>
-      </w:r>
-      <w:r>
-        <w:t>gamento</w:t>
-      </w:r>
-    </w:p>
-    <w:p>
-      <w:pPr>
-        <w:pStyle w:val="Paragrafoelenco"/>
-        <w:numPr>
-          <w:ilvl w:val="0"/>
-          <w:numId w:val="1"/>
-        </w:numPr>
-      </w:pPr>
-      <w:r>
-        <w:t>Per non rischiare che le stanza avessero solo gli angoli collegati, si fa un controllo su quanti muri le stanze attaccate abbiano in comune (se &gt;2 allora vanno bene, altrimenti una va rigenerata)</w:t>
+        <w:t xml:space="preserve"> e matrice stampata</w:t>
+      </w:r>
+    </w:p>
+    <w:p>
+      <w:pPr>
+        <w:pStyle w:val="Paragrafoelenco"/>
+        <w:numPr>
+          <w:ilvl w:val="0"/>
+          <w:numId w:val="2"/>
+        </w:numPr>
+      </w:pPr>
+      <w:r>
+        <w:t>Creazione path</w:t>
+      </w:r>
+    </w:p>
+    <w:p>
+      <w:pPr>
+        <w:pStyle w:val="Paragrafoelenco"/>
+        <w:numPr>
+          <w:ilvl w:val="0"/>
+          <w:numId w:val="2"/>
+        </w:numPr>
+        <w:rPr>
+          <w:b/>
+          <w:sz w:val="28"/>
+          <w:szCs w:val="28"/>
+        </w:rPr>
+      </w:pPr>
+      <w:r>
+        <w:t xml:space="preserve">Risoluzione bug del </w:t>
+      </w:r>
+      <w:proofErr w:type="spellStart"/>
+      <w:r>
+        <w:t>path</w:t>
+      </w:r>
+      <w:proofErr w:type="spellEnd"/>
+      <w:r>
+        <w:t xml:space="preserve"> che attraversa stanze</w:t>
+      </w:r>
+    </w:p>
+    <w:p>
+      <w:pPr>
+        <w:pStyle w:val="Paragrafoelenco"/>
+        <w:numPr>
+          <w:ilvl w:val="0"/>
+          <w:numId w:val="2"/>
+        </w:numPr>
+        <w:rPr>
+          <w:b/>
+          <w:sz w:val="28"/>
+          <w:szCs w:val="28"/>
+        </w:rPr>
+      </w:pPr>
+      <w:r>
+        <w:t>Future robe:</w:t>
+      </w:r>
+      <w:r>
+        <w:br/>
+        <w:t>- Salvataggi</w:t>
+      </w:r>
+      <w:r>
+        <w:br/>
+        <w:t>- Intelligenza artificiale</w:t>
+      </w:r>
+    </w:p>
+    <w:p>
+      <w:pPr>
+        <w:pStyle w:val="Paragrafoelenco"/>
+        <w:numPr>
+          <w:ilvl w:val="0"/>
+          <w:numId w:val="2"/>
+        </w:numPr>
+        <w:rPr>
+          <w:b/>
+          <w:sz w:val="28"/>
+          <w:szCs w:val="28"/>
+        </w:rPr>
+      </w:pPr>
+      <w:r>
+        <w:t>Bug conosciuti:</w:t>
+      </w:r>
+      <w:r>
+        <w:br/>
+        <w:t>- Possono esserci più porte vicine, di cui una chiusa e una aperta</w:t>
       </w:r>
       <w:bookmarkStart w:id="0" w:name="_GoBack"/>
       <w:bookmarkEnd w:id="0"/>
     </w:p>
     <w:p>
+      <w:pPr>
+        <w:rPr>
+          <w:b/>
+          <w:sz w:val="28"/>
+          <w:szCs w:val="28"/>
+        </w:rPr>
+      </w:pPr>
+      <w:proofErr w:type="spellStart"/>
+      <w:r>
+        <w:rPr>
+          <w:b/>
+          <w:sz w:val="28"/>
+          <w:szCs w:val="28"/>
+        </w:rPr>
+        <w:t>Makefile</w:t>
+      </w:r>
+      <w:proofErr w:type="spellEnd"/>
+    </w:p>
+    <w:p>
+      <w:pPr>
+        <w:pStyle w:val="Paragrafoelenco"/>
+        <w:numPr>
+          <w:ilvl w:val="0"/>
+          <w:numId w:val="1"/>
+        </w:numPr>
+      </w:pPr>
+      <w:r>
+        <w:t>Aggiungere path</w:t>
+      </w:r>
+    </w:p>
+    <w:p>
+      <w:pPr>
+        <w:rPr>
+          <w:b/>
+          <w:sz w:val="28"/>
+          <w:szCs w:val="28"/>
+        </w:rPr>
+      </w:pPr>
+    </w:p>
+    <w:p>
+      <w:pPr>
+        <w:rPr>
+          <w:b/>
+          <w:sz w:val="28"/>
+          <w:szCs w:val="28"/>
+        </w:rPr>
+      </w:pPr>
+      <w:r>
+        <w:rPr>
+          <w:b/>
+          <w:sz w:val="28"/>
+          <w:szCs w:val="28"/>
+        </w:rPr>
+        <w:t>Generazione stanze</w:t>
+      </w:r>
+    </w:p>
+    <w:p>
+      <w:pPr>
+        <w:pStyle w:val="Paragrafoelenco"/>
+        <w:numPr>
+          <w:ilvl w:val="0"/>
+          <w:numId w:val="1"/>
+        </w:numPr>
+      </w:pPr>
+      <w:r>
+        <w:t>Collegare numero stanze e grandezza stanze (più stanze ci sono, meno saranno grandi)</w:t>
+      </w:r>
+    </w:p>
+    <w:p>
+      <w:pPr>
+        <w:pStyle w:val="Paragrafoelenco"/>
+        <w:numPr>
+          <w:ilvl w:val="0"/>
+          <w:numId w:val="1"/>
+        </w:numPr>
+      </w:pPr>
+      <w:r>
+        <w:t>Se tra due stanze non c’è un corridoio, metterci più nemici</w:t>
+      </w:r>
+    </w:p>
+    <w:p>
+      <w:pPr>
+        <w:pStyle w:val="Paragrafoelenco"/>
+        <w:numPr>
+          <w:ilvl w:val="0"/>
+          <w:numId w:val="1"/>
+        </w:numPr>
+      </w:pPr>
+      <w:r>
+        <w:t>Controllare se ci sono già caratteri dove si sta inserendo una nuova stanza</w:t>
+      </w:r>
+    </w:p>
+    <w:p>
+      <w:pPr>
+        <w:pStyle w:val="Paragrafoelenco"/>
+        <w:numPr>
+          <w:ilvl w:val="0"/>
+          <w:numId w:val="1"/>
+        </w:numPr>
+      </w:pPr>
+      <w:r>
+        <w:t xml:space="preserve">Decidere </w:t>
+      </w:r>
+      <w:proofErr w:type="spellStart"/>
+      <w:r>
+        <w:t>randomicamente</w:t>
+      </w:r>
+      <w:proofErr w:type="spellEnd"/>
+      <w:r>
+        <w:t xml:space="preserve"> se due stanze sono collegate o no</w:t>
+      </w:r>
+      <w:r>
+        <w:t xml:space="preserve"> </w:t>
+      </w:r>
+    </w:p>
+    <w:p>
+      <w:pPr>
+        <w:pStyle w:val="Paragrafoelenco"/>
+        <w:numPr>
+          <w:ilvl w:val="0"/>
+          <w:numId w:val="1"/>
+        </w:numPr>
+      </w:pPr>
+      <w:r>
+        <w:t>TUTT</w:t>
+      </w:r>
+      <w:r>
+        <w:t>E le stanze devono avere un col</w:t>
+      </w:r>
+      <w:r>
+        <w:t>l</w:t>
+      </w:r>
+      <w:r>
+        <w:t>e</w:t>
+      </w:r>
+      <w:r>
+        <w:t>gamento</w:t>
+      </w:r>
+    </w:p>
+    <w:p>
+      <w:pPr>
+        <w:pStyle w:val="Paragrafoelenco"/>
+        <w:numPr>
+          <w:ilvl w:val="0"/>
+          <w:numId w:val="1"/>
+        </w:numPr>
+      </w:pPr>
+      <w:r>
+        <w:t>Per non rischiare che le stanza avessero solo gli angoli collegati, si fa un controllo su quanti muri le stanze attaccate abbiano in comune (se &gt;2 allora vanno bene, altrimenti una va rigenerata)</w:t>
+      </w:r>
+    </w:p>
+    <w:p>
+      <w:pPr>
+        <w:pStyle w:val="Paragrafoelenco"/>
+        <w:numPr>
+          <w:ilvl w:val="0"/>
+          <w:numId w:val="1"/>
+        </w:numPr>
+      </w:pPr>
+      <w:r>
+        <w:t>XML E VARIABILI: le stanze hanno degli id, i muri di ogni stanza saranno composti da i loro id</w:t>
+      </w:r>
+      <w:r>
+        <w:t xml:space="preserve"> -&gt; in questo modo posso avere una matrice che rappresenta la mappa con caratteri scrivibili normalmente e quando dovrò stampare la mappa, al posto dei caratteri potrò mettere il </w:t>
+      </w:r>
+      <w:proofErr w:type="spellStart"/>
+      <w:r>
+        <w:t>chWall</w:t>
+      </w:r>
+      <w:proofErr w:type="spellEnd"/>
+      <w:r>
+        <w:t xml:space="preserve"> di </w:t>
+      </w:r>
+      <w:proofErr w:type="spellStart"/>
+      <w:r>
+        <w:t>game.rooms</w:t>
+      </w:r>
+      <w:proofErr w:type="spellEnd"/>
+      <w:r>
+        <w:t>[id]</w:t>
+      </w:r>
+      <w:r>
+        <w:t xml:space="preserve"> (altrimenti avrei dovuto non avere la matrice rappresentante la stanza, ma soltanto scorrere tutte le stanze ogni volta che veniva stampata a schermo la mappa)</w:t>
+      </w:r>
+      <w:r>
+        <w:t xml:space="preserve"> -&gt; facilitato anche il fatto che il giocatore vede un’interfaccia 81x19, complicata da stampare con quest’ultimo metodo</w:t>
+      </w:r>
+    </w:p>
+    <w:p>
       <w:r>
         <w:t xml:space="preserve">PROPOSTA: </w:t>
       </w:r>
@@ -167,6 +332,112 @@
       </w:r>
       <w:r>
         <w:t xml:space="preserve"> (l’alternativa sarebbe stata generare la grandezza di game e poi le stanza, ma avrebbe richiesto troppi controlli e modifiche alle stanze per farle entrare nella matrice)</w:t>
+      </w:r>
+    </w:p>
+    <w:p>
+      <w:pPr>
+        <w:rPr>
+          <w:b/>
+          <w:sz w:val="28"/>
+          <w:szCs w:val="28"/>
+        </w:rPr>
+      </w:pPr>
+      <w:r>
+        <w:rPr>
+          <w:b/>
+          <w:sz w:val="28"/>
+          <w:szCs w:val="28"/>
+        </w:rPr>
+        <w:t>Matrice mappa</w:t>
+      </w:r>
+    </w:p>
+    <w:p>
+      <w:pPr>
+        <w:pStyle w:val="Paragrafoelenco"/>
+        <w:numPr>
+          <w:ilvl w:val="0"/>
+          <w:numId w:val="1"/>
+        </w:numPr>
+      </w:pPr>
+      <w:r>
+        <w:t xml:space="preserve">Matrice di </w:t>
+      </w:r>
+      <w:proofErr w:type="spellStart"/>
+      <w:r>
+        <w:t>int</w:t>
+      </w:r>
+      <w:proofErr w:type="spellEnd"/>
+      <w:r>
+        <w:t>:</w:t>
+      </w:r>
+      <w:r>
+        <w:br/>
+        <w:t xml:space="preserve">NUMERI POSITIVI: 0 = vuoto, 1 = player, 2 = </w:t>
+      </w:r>
+      <w:proofErr w:type="spellStart"/>
+      <w:r>
+        <w:t>enemy</w:t>
+      </w:r>
+      <w:proofErr w:type="spellEnd"/>
+      <w:r>
+        <w:t xml:space="preserve">, 3 = </w:t>
+      </w:r>
+      <w:proofErr w:type="spellStart"/>
+      <w:r>
+        <w:t>treasure</w:t>
+      </w:r>
+      <w:proofErr w:type="spellEnd"/>
+      <w:r>
+        <w:t xml:space="preserve"> </w:t>
+      </w:r>
+      <w:proofErr w:type="spellStart"/>
+      <w:r>
+        <w:t>chest</w:t>
+      </w:r>
+      <w:proofErr w:type="spellEnd"/>
+      <w:r>
+        <w:t xml:space="preserve">, </w:t>
+      </w:r>
+      <w:r>
+        <w:t>da 4</w:t>
+      </w:r>
+      <w:r>
+        <w:t xml:space="preserve"> a 32.767 = </w:t>
+      </w:r>
+      <w:r>
+        <w:t xml:space="preserve">muro di </w:t>
+      </w:r>
+      <w:r>
+        <w:t>stanze (id)</w:t>
+      </w:r>
+      <w:r>
+        <w:br/>
+        <w:t>NUMER</w:t>
+      </w:r>
+      <w:r>
+        <w:t>I NEGATIVI: da -4</w:t>
+      </w:r>
+      <w:r>
+        <w:t xml:space="preserve"> a – 32.767 = </w:t>
+      </w:r>
+      <w:proofErr w:type="spellStart"/>
+      <w:r>
+        <w:t>floor</w:t>
+      </w:r>
+      <w:proofErr w:type="spellEnd"/>
+      <w:r>
+        <w:t>/</w:t>
+      </w:r>
+      <w:proofErr w:type="spellStart"/>
+      <w:r>
+        <w:t>path</w:t>
+      </w:r>
+      <w:proofErr w:type="spellEnd"/>
+      <w:r>
+        <w:t>/door</w:t>
+      </w:r>
+      <w:r>
+        <w:t xml:space="preserve"> della stanza di id = abs(numero)</w:t>
       </w:r>
     </w:p>
     <w:p>
@@ -295,10 +566,56 @@
           <w:numId w:val="1"/>
         </w:numPr>
       </w:pPr>
-      <w:r>
-        <w:t>https://stackoverflow.com/questions/9158150/colored-output-in-c/9158263</w:t>
-      </w:r>
-    </w:p>
+      <w:hyperlink r:id="rId7" w:history="1">
+        <w:r>
+          <w:rPr>
+            <w:rStyle w:val="Collegamentoipertestuale"/>
+          </w:rPr>
+          <w:t>https://stackoverflow.com/questions/9158150/colored-output-in-c/9158263</w:t>
+        </w:r>
+      </w:hyperlink>
+    </w:p>
+    <w:p/>
+    <w:p>
+      <w:pPr>
+        <w:rPr>
+          <w:b/>
+          <w:sz w:val="28"/>
+          <w:szCs w:val="28"/>
+        </w:rPr>
+      </w:pPr>
+      <w:r>
+        <w:rPr>
+          <w:b/>
+          <w:sz w:val="28"/>
+          <w:szCs w:val="28"/>
+        </w:rPr>
+        <w:t>STUDIARE PER ESAME</w:t>
+      </w:r>
+    </w:p>
+    <w:p>
+      <w:pPr>
+        <w:pStyle w:val="Paragrafoelenco"/>
+        <w:numPr>
+          <w:ilvl w:val="0"/>
+          <w:numId w:val="1"/>
+        </w:numPr>
+        <w:rPr>
+          <w:b/>
+          <w:sz w:val="28"/>
+          <w:szCs w:val="28"/>
+        </w:rPr>
+      </w:pPr>
+      <w:r>
+        <w:rPr>
+          <w:b/>
+          <w:sz w:val="28"/>
+          <w:szCs w:val="28"/>
+        </w:rPr>
+        <w:t>Stream</w:t>
+      </w:r>
+    </w:p>
+    <w:p/>
     <w:sectPr>
       <w:pgSz w:w="11906" w:h="16838"/>
       <w:pgMar w:top="1417" w:right="1134" w:bottom="1134" w:left="1134" w:header="708" w:footer="708" w:gutter="0"/>
@@ -423,8 +740,125 @@
       </w:rPr>
     </w:lvl>
   </w:abstractNum>
+  <w:abstractNum w:abstractNumId="1">
+    <w:nsid w:val="62023470"/>
+    <w:multiLevelType w:val="hybridMultilevel"/>
+    <w:tmpl w:val="22E6129C"/>
+    <w:lvl w:ilvl="0" w:tplc="BEAE9568">
+      <w:numFmt w:val="bullet"/>
+      <w:lvlText w:val="-"/>
+      <w:lvlJc w:val="left"/>
+      <w:pPr>
+        <w:ind w:left="720" w:hanging="360"/>
+      </w:pPr>
+      <w:rPr>
+        <w:rFonts w:ascii="Calibri" w:eastAsiaTheme="minorHAnsi" w:hAnsi="Calibri" w:cs="Calibri" w:hint="default"/>
+        <w:b w:val="0"/>
+        <w:sz w:val="22"/>
+      </w:rPr>
+    </w:lvl>
+    <w:lvl w:ilvl="1" w:tplc="04100003" w:tentative="1">
+      <w:start w:val="1"/>
+      <w:numFmt w:val="bullet"/>
+      <w:lvlText w:val="o"/>
+      <w:lvlJc w:val="left"/>
+      <w:pPr>
+        <w:ind w:left="1440" w:hanging="360"/>
+      </w:pPr>
+      <w:rPr>
+        <w:rFonts w:ascii="Courier New" w:hAnsi="Courier New" w:cs="Courier New" w:hint="default"/>
+      </w:rPr>
+    </w:lvl>
+    <w:lvl w:ilvl="2" w:tplc="04100005" w:tentative="1">
+      <w:start w:val="1"/>
+      <w:numFmt w:val="bullet"/>
+      <w:lvlText w:val=""/>
+      <w:lvlJc w:val="left"/>
+      <w:pPr>
+        <w:ind w:left="2160" w:hanging="360"/>
+      </w:pPr>
+      <w:rPr>
+        <w:rFonts w:ascii="Wingdings" w:hAnsi="Wingdings" w:hint="default"/>
+      </w:rPr>
+    </w:lvl>
+    <w:lvl w:ilvl="3" w:tplc="04100001" w:tentative="1">
+      <w:start w:val="1"/>
+      <w:numFmt w:val="bullet"/>
+      <w:lvlText w:val=""/>
+      <w:lvlJc w:val="left"/>
+      <w:pPr>
+        <w:ind w:left="2880" w:hanging="360"/>
+      </w:pPr>
+      <w:rPr>
+        <w:rFonts w:ascii="Symbol" w:hAnsi="Symbol" w:hint="default"/>
+      </w:rPr>
+    </w:lvl>
+    <w:lvl w:ilvl="4" w:tplc="04100003" w:tentative="1">
+      <w:start w:val="1"/>
+      <w:numFmt w:val="bullet"/>
+      <w:lvlText w:val="o"/>
+      <w:lvlJc w:val="left"/>
+      <w:pPr>
+        <w:ind w:left="3600" w:hanging="360"/>
+      </w:pPr>
+      <w:rPr>
+        <w:rFonts w:ascii="Courier New" w:hAnsi="Courier New" w:cs="Courier New" w:hint="default"/>
+      </w:rPr>
+    </w:lvl>
+    <w:lvl w:ilvl="5" w:tplc="04100005" w:tentative="1">
+      <w:start w:val="1"/>
+      <w:numFmt w:val="bullet"/>
+      <w:lvlText w:val=""/>
+      <w:lvlJc w:val="left"/>
+      <w:pPr>
+        <w:ind w:left="4320" w:hanging="360"/>
+      </w:pPr>
+      <w:rPr>
+        <w:rFonts w:ascii="Wingdings" w:hAnsi="Wingdings" w:hint="default"/>
+      </w:rPr>
+    </w:lvl>
+    <w:lvl w:ilvl="6" w:tplc="04100001" w:tentative="1">
+      <w:start w:val="1"/>
+      <w:numFmt w:val="bullet"/>
+      <w:lvlText w:val=""/>
+      <w:lvlJc w:val="left"/>
+      <w:pPr>
+        <w:ind w:left="5040" w:hanging="360"/>
+      </w:pPr>
+      <w:rPr>
+        <w:rFonts w:ascii="Symbol" w:hAnsi="Symbol" w:hint="default"/>
+      </w:rPr>
+    </w:lvl>
+    <w:lvl w:ilvl="7" w:tplc="04100003" w:tentative="1">
+      <w:start w:val="1"/>
+      <w:numFmt w:val="bullet"/>
+      <w:lvlText w:val="o"/>
+      <w:lvlJc w:val="left"/>
+      <w:pPr>
+        <w:ind w:left="5760" w:hanging="360"/>
+      </w:pPr>
+      <w:rPr>
+        <w:rFonts w:ascii="Courier New" w:hAnsi="Courier New" w:cs="Courier New" w:hint="default"/>
+      </w:rPr>
+    </w:lvl>
+    <w:lvl w:ilvl="8" w:tplc="04100005" w:tentative="1">
+      <w:start w:val="1"/>
+      <w:numFmt w:val="bullet"/>
+      <w:lvlText w:val=""/>
+      <w:lvlJc w:val="left"/>
+      <w:pPr>
+        <w:ind w:left="6480" w:hanging="360"/>
+      </w:pPr>
+      <w:rPr>
+        <w:rFonts w:ascii="Wingdings" w:hAnsi="Wingdings" w:hint="default"/>
+      </w:rPr>
+    </w:lvl>
+  </w:abstractNum>
   <w:num w:numId="1">
     <w:abstractNumId w:val="0"/>
+  </w:num>
+  <w:num w:numId="2">
+    <w:abstractNumId w:val="1"/>
   </w:num>
 </w:numbering>
 </file>

</xml_diff>